<commit_message>
aula 02 e 03
</commit_message>
<xml_diff>
--- a/Marketing Digital.docx
+++ b/Marketing Digital.docx
@@ -6,17 +6,31 @@
       <w:r>
         <w:t>Aula 01</w:t>
       </w:r>
-      <w:bookmarkStart w:id="0" w:name="_GoBack"/>
-      <w:bookmarkEnd w:id="0"/>
-    </w:p>
-    <w:p>
-      <w:r>
+    </w:p>
+    <w:p>
+      <w:pPr>
+        <w:rPr>
+          <w:b/>
+          <w:bCs/>
+        </w:rPr>
+      </w:pPr>
+      <w:r>
+        <w:rPr>
+          <w:b/>
+          <w:bCs/>
+        </w:rPr>
         <w:t xml:space="preserve">Marketing Digital </w:t>
       </w:r>
     </w:p>
     <w:p>
       <w:r>
-        <w:t xml:space="preserve">Segundo Kloter: processo social pelo qual se cria </w:t>
+        <w:t xml:space="preserve">Segundo </w:t>
+      </w:r>
+      <w:r>
+        <w:t>Kotler</w:t>
+      </w:r>
+      <w:r>
+        <w:t xml:space="preserve">: processo social pelo qual se cria </w:t>
       </w:r>
       <w:r>
         <w:rPr>
@@ -48,7 +62,17 @@
     </w:p>
     <w:p/>
     <w:p>
-      <w:r>
+      <w:pPr>
+        <w:rPr>
+          <w:b/>
+          <w:bCs/>
+        </w:rPr>
+      </w:pPr>
+      <w:r>
+        <w:rPr>
+          <w:b/>
+          <w:bCs/>
+        </w:rPr>
         <w:t>Processo de marketing:</w:t>
       </w:r>
     </w:p>
@@ -183,6 +207,511 @@
       <w:r>
         <w:t>Capturar valor</w:t>
       </w:r>
+    </w:p>
+    <w:p/>
+    <w:p>
+      <w:r>
+        <w:t>Aula 02</w:t>
+      </w:r>
+    </w:p>
+    <w:p>
+      <w:r>
+        <w:t>Necessidade, Desejo e Demanda:</w:t>
+      </w:r>
+    </w:p>
+    <w:p>
+      <w:r>
+        <w:rPr>
+          <w:b/>
+          <w:bCs/>
+        </w:rPr>
+        <w:t>Necessidades</w:t>
+      </w:r>
+      <w:r>
+        <w:t>: são as exigências humanas básicas.</w:t>
+      </w:r>
+    </w:p>
+    <w:p>
+      <w:r>
+        <w:rPr>
+          <w:noProof/>
+        </w:rPr>
+        <w:drawing>
+          <wp:inline distT="0" distB="0" distL="0" distR="0" wp14:anchorId="3099DD39" wp14:editId="4741C579">
+            <wp:extent cx="2857500" cy="3080742"/>
+            <wp:effectExtent l="0" t="0" r="0" b="5715"/>
+            <wp:docPr id="1" name="Imagem 1"/>
+            <wp:cNvGraphicFramePr>
+              <a:graphicFrameLocks xmlns:a="http://schemas.openxmlformats.org/drawingml/2006/main" noChangeAspect="1"/>
+            </wp:cNvGraphicFramePr>
+            <a:graphic xmlns:a="http://schemas.openxmlformats.org/drawingml/2006/main">
+              <a:graphicData uri="http://schemas.openxmlformats.org/drawingml/2006/picture">
+                <pic:pic xmlns:pic="http://schemas.openxmlformats.org/drawingml/2006/picture">
+                  <pic:nvPicPr>
+                    <pic:cNvPr id="1" name=""/>
+                    <pic:cNvPicPr/>
+                  </pic:nvPicPr>
+                  <pic:blipFill>
+                    <a:blip r:embed="rId5"/>
+                    <a:stretch>
+                      <a:fillRect/>
+                    </a:stretch>
+                  </pic:blipFill>
+                  <pic:spPr>
+                    <a:xfrm>
+                      <a:off x="0" y="0"/>
+                      <a:ext cx="2867303" cy="3091311"/>
+                    </a:xfrm>
+                    <a:prstGeom prst="rect">
+                      <a:avLst/>
+                    </a:prstGeom>
+                  </pic:spPr>
+                </pic:pic>
+              </a:graphicData>
+            </a:graphic>
+          </wp:inline>
+        </w:drawing>
+      </w:r>
+    </w:p>
+    <w:p>
+      <w:r>
+        <w:t>Marketing não cria necessidades, elas já existem!</w:t>
+      </w:r>
+    </w:p>
+    <w:p/>
+    <w:p/>
+    <w:p>
+      <w:r>
+        <w:rPr>
+          <w:b/>
+          <w:bCs/>
+        </w:rPr>
+        <w:lastRenderedPageBreak/>
+        <w:t>Desejos</w:t>
+      </w:r>
+      <w:r>
+        <w:t>: se referem a necessidades dirigidas a produtos que sejam capazes de satisfazê-las</w:t>
+      </w:r>
+    </w:p>
+    <w:p>
+      <w:r>
+        <w:rPr>
+          <w:noProof/>
+        </w:rPr>
+        <w:drawing>
+          <wp:inline distT="0" distB="0" distL="0" distR="0" wp14:anchorId="62328B58" wp14:editId="152AA7E9">
+            <wp:extent cx="3990975" cy="2781300"/>
+            <wp:effectExtent l="0" t="0" r="9525" b="0"/>
+            <wp:docPr id="2" name="Imagem 2"/>
+            <wp:cNvGraphicFramePr>
+              <a:graphicFrameLocks xmlns:a="http://schemas.openxmlformats.org/drawingml/2006/main" noChangeAspect="1"/>
+            </wp:cNvGraphicFramePr>
+            <a:graphic xmlns:a="http://schemas.openxmlformats.org/drawingml/2006/main">
+              <a:graphicData uri="http://schemas.openxmlformats.org/drawingml/2006/picture">
+                <pic:pic xmlns:pic="http://schemas.openxmlformats.org/drawingml/2006/picture">
+                  <pic:nvPicPr>
+                    <pic:cNvPr id="1" name=""/>
+                    <pic:cNvPicPr/>
+                  </pic:nvPicPr>
+                  <pic:blipFill>
+                    <a:blip r:embed="rId6"/>
+                    <a:stretch>
+                      <a:fillRect/>
+                    </a:stretch>
+                  </pic:blipFill>
+                  <pic:spPr>
+                    <a:xfrm>
+                      <a:off x="0" y="0"/>
+                      <a:ext cx="3990975" cy="2781300"/>
+                    </a:xfrm>
+                    <a:prstGeom prst="rect">
+                      <a:avLst/>
+                    </a:prstGeom>
+                  </pic:spPr>
+                </pic:pic>
+              </a:graphicData>
+            </a:graphic>
+          </wp:inline>
+        </w:drawing>
+      </w:r>
+    </w:p>
+    <w:p/>
+    <w:p>
+      <w:r>
+        <w:rPr>
+          <w:noProof/>
+        </w:rPr>
+        <w:drawing>
+          <wp:inline distT="0" distB="0" distL="0" distR="0" wp14:anchorId="36BF5F1F" wp14:editId="77AFD625">
+            <wp:extent cx="3933825" cy="2962275"/>
+            <wp:effectExtent l="0" t="0" r="9525" b="9525"/>
+            <wp:docPr id="4" name="Imagem 4"/>
+            <wp:cNvGraphicFramePr>
+              <a:graphicFrameLocks xmlns:a="http://schemas.openxmlformats.org/drawingml/2006/main" noChangeAspect="1"/>
+            </wp:cNvGraphicFramePr>
+            <a:graphic xmlns:a="http://schemas.openxmlformats.org/drawingml/2006/main">
+              <a:graphicData uri="http://schemas.openxmlformats.org/drawingml/2006/picture">
+                <pic:pic xmlns:pic="http://schemas.openxmlformats.org/drawingml/2006/picture">
+                  <pic:nvPicPr>
+                    <pic:cNvPr id="1" name=""/>
+                    <pic:cNvPicPr/>
+                  </pic:nvPicPr>
+                  <pic:blipFill>
+                    <a:blip r:embed="rId7"/>
+                    <a:stretch>
+                      <a:fillRect/>
+                    </a:stretch>
+                  </pic:blipFill>
+                  <pic:spPr>
+                    <a:xfrm>
+                      <a:off x="0" y="0"/>
+                      <a:ext cx="3933825" cy="2962275"/>
+                    </a:xfrm>
+                    <a:prstGeom prst="rect">
+                      <a:avLst/>
+                    </a:prstGeom>
+                  </pic:spPr>
+                </pic:pic>
+              </a:graphicData>
+            </a:graphic>
+          </wp:inline>
+        </w:drawing>
+      </w:r>
+    </w:p>
+    <w:p/>
+    <w:p>
+      <w:r>
+        <w:rPr>
+          <w:b/>
+          <w:bCs/>
+        </w:rPr>
+        <w:t>Demanda</w:t>
+      </w:r>
+      <w:r>
+        <w:t>: define se vai existir mercado para o produto. Só funciona se o público-alvo tiver condições de adquirir o produto.</w:t>
+      </w:r>
+    </w:p>
+    <w:p/>
+    <w:p>
+      <w:r>
+        <w:t xml:space="preserve">Aula 03 </w:t>
+      </w:r>
+    </w:p>
+    <w:p>
+      <w:r>
+        <w:t>Produtos, Serviços e Experiência.</w:t>
+      </w:r>
+    </w:p>
+    <w:p>
+      <w:r>
+        <w:rPr>
+          <w:b/>
+          <w:bCs/>
+        </w:rPr>
+        <w:t>Produto</w:t>
+      </w:r>
+      <w:r>
+        <w:t>: qualquer coisa capaz de satisfazer uma necessidade/desejo e normalmente está relacionado coma posse física de algo.</w:t>
+      </w:r>
+    </w:p>
+    <w:p/>
+    <w:p>
+      <w:r>
+        <w:rPr>
+          <w:noProof/>
+        </w:rPr>
+        <w:lastRenderedPageBreak/>
+        <mc:AlternateContent>
+          <mc:Choice Requires="wps">
+            <w:drawing>
+              <wp:anchor distT="0" distB="0" distL="114300" distR="114300" simplePos="0" relativeHeight="251659264" behindDoc="1" locked="0" layoutInCell="1" allowOverlap="1">
+                <wp:simplePos x="0" y="0"/>
+                <wp:positionH relativeFrom="column">
+                  <wp:posOffset>-470535</wp:posOffset>
+                </wp:positionH>
+                <wp:positionV relativeFrom="paragraph">
+                  <wp:posOffset>-185420</wp:posOffset>
+                </wp:positionV>
+                <wp:extent cx="6115050" cy="1038225"/>
+                <wp:effectExtent l="0" t="0" r="19050" b="28575"/>
+                <wp:wrapNone/>
+                <wp:docPr id="5" name="Retângulo: Cantos Arredondados 5"/>
+                <wp:cNvGraphicFramePr/>
+                <a:graphic xmlns:a="http://schemas.openxmlformats.org/drawingml/2006/main">
+                  <a:graphicData uri="http://schemas.microsoft.com/office/word/2010/wordprocessingShape">
+                    <wps:wsp>
+                      <wps:cNvSpPr/>
+                      <wps:spPr>
+                        <a:xfrm>
+                          <a:off x="0" y="0"/>
+                          <a:ext cx="6115050" cy="1038225"/>
+                        </a:xfrm>
+                        <a:prstGeom prst="roundRect">
+                          <a:avLst/>
+                        </a:prstGeom>
+                        <a:solidFill>
+                          <a:schemeClr val="accent1">
+                            <a:lumMod val="20000"/>
+                            <a:lumOff val="80000"/>
+                          </a:schemeClr>
+                        </a:solidFill>
+                      </wps:spPr>
+                      <wps:style>
+                        <a:lnRef idx="2">
+                          <a:schemeClr val="accent1">
+                            <a:shade val="50000"/>
+                          </a:schemeClr>
+                        </a:lnRef>
+                        <a:fillRef idx="1">
+                          <a:schemeClr val="accent1"/>
+                        </a:fillRef>
+                        <a:effectRef idx="0">
+                          <a:schemeClr val="accent1"/>
+                        </a:effectRef>
+                        <a:fontRef idx="minor">
+                          <a:schemeClr val="lt1"/>
+                        </a:fontRef>
+                      </wps:style>
+                      <wps:bodyPr rot="0" spcFirstLastPara="0" vertOverflow="overflow" horzOverflow="overflow" vert="horz" wrap="square" lIns="91440" tIns="45720" rIns="91440" bIns="45720" numCol="1" spcCol="0" rtlCol="0" fromWordArt="0" anchor="ctr" anchorCtr="0" forceAA="0" compatLnSpc="1">
+                        <a:prstTxWarp prst="textNoShape">
+                          <a:avLst/>
+                        </a:prstTxWarp>
+                        <a:noAutofit/>
+                      </wps:bodyPr>
+                    </wps:wsp>
+                  </a:graphicData>
+                </a:graphic>
+              </wp:anchor>
+            </w:drawing>
+          </mc:Choice>
+          <mc:Fallback>
+            <w:pict>
+              <v:roundrect w14:anchorId="31A656A0" id="Retângulo: Cantos Arredondados 5" o:spid="_x0000_s1026" style="position:absolute;margin-left:-37.05pt;margin-top:-14.6pt;width:481.5pt;height:81.75pt;z-index:-251657216;visibility:visible;mso-wrap-style:square;mso-wrap-distance-left:9pt;mso-wrap-distance-top:0;mso-wrap-distance-right:9pt;mso-wrap-distance-bottom:0;mso-position-horizontal:absolute;mso-position-horizontal-relative:text;mso-position-vertical:absolute;mso-position-vertical-relative:text;v-text-anchor:middle" arcsize="10923f" o:gfxdata="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" fillcolor="#d9e2f3 [660]" strokecolor="#1f3763 [1604]" strokeweight="1pt">
+                <v:stroke joinstyle="miter"/>
+              </v:roundrect>
+            </w:pict>
+          </mc:Fallback>
+        </mc:AlternateContent>
+      </w:r>
+      <w:r>
+        <w:t>Miopia de marketing:</w:t>
+      </w:r>
+    </w:p>
+    <w:p>
+      <w:r>
+        <w:t>Erro de prestar mais atenção aos produtos específicos que uma empresa oferece do que aos benefícios e à experiência.</w:t>
+      </w:r>
+    </w:p>
+    <w:p/>
+    <w:p/>
+    <w:p>
+      <w:r>
+        <w:rPr>
+          <w:b/>
+          <w:bCs/>
+        </w:rPr>
+        <w:t>Serviço</w:t>
+      </w:r>
+      <w:r>
+        <w:t>: não está relacionado com posse de algo. Se aproveitar dos benefícios.</w:t>
+      </w:r>
+    </w:p>
+    <w:p>
+      <w:r>
+        <w:rPr>
+          <w:b/>
+          <w:bCs/>
+        </w:rPr>
+        <w:t>Experiência:</w:t>
+      </w:r>
+      <w:r>
+        <w:t xml:space="preserve"> é algo que se relaciona diretamente com sentimentos gerados por produtos e serviços.</w:t>
+      </w:r>
+    </w:p>
+    <w:p>
+      <w:r>
+        <w:rPr>
+          <w:noProof/>
+        </w:rPr>
+        <w:drawing>
+          <wp:inline distT="0" distB="0" distL="0" distR="0" wp14:anchorId="269D41E9" wp14:editId="012441BF">
+            <wp:extent cx="3086100" cy="3889045"/>
+            <wp:effectExtent l="0" t="0" r="0" b="0"/>
+            <wp:docPr id="6" name="Imagem 6"/>
+            <wp:cNvGraphicFramePr>
+              <a:graphicFrameLocks xmlns:a="http://schemas.openxmlformats.org/drawingml/2006/main" noChangeAspect="1"/>
+            </wp:cNvGraphicFramePr>
+            <a:graphic xmlns:a="http://schemas.openxmlformats.org/drawingml/2006/main">
+              <a:graphicData uri="http://schemas.openxmlformats.org/drawingml/2006/picture">
+                <pic:pic xmlns:pic="http://schemas.openxmlformats.org/drawingml/2006/picture">
+                  <pic:nvPicPr>
+                    <pic:cNvPr id="1" name=""/>
+                    <pic:cNvPicPr/>
+                  </pic:nvPicPr>
+                  <pic:blipFill>
+                    <a:blip r:embed="rId8"/>
+                    <a:stretch>
+                      <a:fillRect/>
+                    </a:stretch>
+                  </pic:blipFill>
+                  <pic:spPr>
+                    <a:xfrm>
+                      <a:off x="0" y="0"/>
+                      <a:ext cx="3090399" cy="3894462"/>
+                    </a:xfrm>
+                    <a:prstGeom prst="rect">
+                      <a:avLst/>
+                    </a:prstGeom>
+                  </pic:spPr>
+                </pic:pic>
+              </a:graphicData>
+            </a:graphic>
+          </wp:inline>
+        </w:drawing>
+      </w:r>
+    </w:p>
+    <w:p/>
+    <w:p/>
+    <w:p>
+      <w:r>
+        <w:rPr>
+          <w:noProof/>
+        </w:rPr>
+        <mc:AlternateContent>
+          <mc:Choice Requires="wps">
+            <w:drawing>
+              <wp:anchor distT="0" distB="0" distL="114300" distR="114300" simplePos="0" relativeHeight="251660288" behindDoc="1" locked="0" layoutInCell="1" allowOverlap="1">
+                <wp:simplePos x="0" y="0"/>
+                <wp:positionH relativeFrom="column">
+                  <wp:posOffset>872490</wp:posOffset>
+                </wp:positionH>
+                <wp:positionV relativeFrom="paragraph">
+                  <wp:posOffset>111125</wp:posOffset>
+                </wp:positionV>
+                <wp:extent cx="3562350" cy="781050"/>
+                <wp:effectExtent l="0" t="0" r="19050" b="19050"/>
+                <wp:wrapNone/>
+                <wp:docPr id="7" name="Retângulo: Cantos Arredondados 7"/>
+                <wp:cNvGraphicFramePr/>
+                <a:graphic xmlns:a="http://schemas.openxmlformats.org/drawingml/2006/main">
+                  <a:graphicData uri="http://schemas.microsoft.com/office/word/2010/wordprocessingShape">
+                    <wps:wsp>
+                      <wps:cNvSpPr/>
+                      <wps:spPr>
+                        <a:xfrm>
+                          <a:off x="0" y="0"/>
+                          <a:ext cx="3562350" cy="781050"/>
+                        </a:xfrm>
+                        <a:prstGeom prst="roundRect">
+                          <a:avLst/>
+                        </a:prstGeom>
+                        <a:solidFill>
+                          <a:srgbClr val="92D050"/>
+                        </a:solidFill>
+                        <a:ln>
+                          <a:solidFill>
+                            <a:srgbClr val="00B050"/>
+                          </a:solidFill>
+                        </a:ln>
+                      </wps:spPr>
+                      <wps:style>
+                        <a:lnRef idx="2">
+                          <a:schemeClr val="accent1">
+                            <a:shade val="50000"/>
+                          </a:schemeClr>
+                        </a:lnRef>
+                        <a:fillRef idx="1">
+                          <a:schemeClr val="accent1"/>
+                        </a:fillRef>
+                        <a:effectRef idx="0">
+                          <a:schemeClr val="accent1"/>
+                        </a:effectRef>
+                        <a:fontRef idx="minor">
+                          <a:schemeClr val="lt1"/>
+                        </a:fontRef>
+                      </wps:style>
+                      <wps:bodyPr rot="0" spcFirstLastPara="0" vertOverflow="overflow" horzOverflow="overflow" vert="horz" wrap="square" lIns="91440" tIns="45720" rIns="91440" bIns="45720" numCol="1" spcCol="0" rtlCol="0" fromWordArt="0" anchor="ctr" anchorCtr="0" forceAA="0" compatLnSpc="1">
+                        <a:prstTxWarp prst="textNoShape">
+                          <a:avLst/>
+                        </a:prstTxWarp>
+                        <a:noAutofit/>
+                      </wps:bodyPr>
+                    </wps:wsp>
+                  </a:graphicData>
+                </a:graphic>
+                <wp14:sizeRelV relativeFrom="margin">
+                  <wp14:pctHeight>0</wp14:pctHeight>
+                </wp14:sizeRelV>
+              </wp:anchor>
+            </w:drawing>
+          </mc:Choice>
+          <mc:Fallback>
+            <w:pict>
+              <v:roundrect w14:anchorId="2642893A" id="Retângulo: Cantos Arredondados 7" o:spid="_x0000_s1026" style="position:absolute;margin-left:68.7pt;margin-top:8.75pt;width:280.5pt;height:61.5pt;z-index:-251656192;visibility:visible;mso-wrap-style:square;mso-height-percent:0;mso-wrap-distance-left:9pt;mso-wrap-distance-top:0;mso-wrap-distance-right:9pt;mso-wrap-distance-bottom:0;mso-position-horizontal:absolute;mso-position-horizontal-relative:text;mso-position-vertical:absolute;mso-position-vertical-relative:text;mso-height-percent:0;mso-height-relative:margin;v-text-anchor:middle" arcsize="10923f" o:gfxdata="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" fillcolor="#92d050" strokecolor="#00b050" strokeweight="1pt">
+                <v:stroke joinstyle="miter"/>
+              </v:roundrect>
+            </w:pict>
+          </mc:Fallback>
+        </mc:AlternateContent>
+      </w:r>
+    </w:p>
+    <w:p>
+      <w:pPr>
+        <w:jc w:val="center"/>
+      </w:pPr>
+      <w:r>
+        <w:t>Hoje em dia o que mais é vendido é a experiência.</w:t>
+      </w:r>
+    </w:p>
+    <w:p>
+      <w:pPr>
+        <w:jc w:val="center"/>
+      </w:pPr>
+      <w:r>
+        <w:t>Foque sempre na experiência</w:t>
+      </w:r>
+    </w:p>
+    <w:p>
+      <w:pPr>
+        <w:jc w:val="center"/>
+      </w:pPr>
+    </w:p>
+    <w:p>
+      <w:pPr>
+        <w:jc w:val="center"/>
+      </w:pPr>
+    </w:p>
+    <w:p>
+      <w:r>
+        <w:t>Valor e satisfação.</w:t>
+      </w:r>
+    </w:p>
+    <w:p>
+      <w:r>
+        <w:t>Os clientes criam expectativas com relação ao valor e a satisfação de várias ofertas e fazem sua escolha de acordo com essas expectativas.</w:t>
+      </w:r>
+    </w:p>
+    <w:p>
+      <w:r>
+        <w:rPr>
+          <w:b/>
+          <w:bCs/>
+        </w:rPr>
+        <w:lastRenderedPageBreak/>
+        <w:t>Valor</w:t>
+      </w:r>
+      <w:r>
+        <w:t>: não é apenas o preço! O valor é mais relacionado com a percepção do seu cliente em relação ao seu produto.</w:t>
+      </w:r>
+    </w:p>
+    <w:p>
+      <w:r>
+        <w:t>Clientes satisfeitos compram novamente e comentam com outras pessoas.</w:t>
+      </w:r>
+    </w:p>
+    <w:p>
+      <w:bookmarkStart w:id="0" w:name="_GoBack"/>
+      <w:bookmarkEnd w:id="0"/>
     </w:p>
     <w:p/>
     <w:sectPr>

</xml_diff>